<commit_message>
Made changes to list of elements docs
</commit_message>
<xml_diff>
--- a/Documentation/List_Of_Elements.docx
+++ b/Documentation/List_Of_Elements.docx
@@ -186,9 +186,8 @@
           <w:sz w:val="28"/>
           <w:szCs w:val="28"/>
         </w:rPr>
-        <w:t xml:space="preserve">are formed naturally and pre-exist within the game. They </w:t>
-      </w:r>
-      <w:proofErr w:type="spellStart"/>
+        <w:t>are formed naturally and pre-exist within the game. They posses</w:t>
+      </w:r>
       <w:r>
         <w:rPr>
           <w:rFonts w:ascii="Nexa-Bold" w:hAnsi="Nexa-Bold"/>
@@ -196,9 +195,8 @@
           <w:sz w:val="28"/>
           <w:szCs w:val="28"/>
         </w:rPr>
-        <w:t>posses</w:t>
-      </w:r>
-      <w:proofErr w:type="spellEnd"/>
+        <w:t>s</w:t>
+      </w:r>
       <w:r>
         <w:rPr>
           <w:rFonts w:ascii="Nexa-Bold" w:hAnsi="Nexa-Bold"/>
@@ -226,99 +224,33 @@
         </w:rPr>
         <w:t xml:space="preserve"> element.</w:t>
       </w:r>
-    </w:p>
-    <w:p>
-      <w:pPr>
-        <w:rPr>
-          <w:rFonts w:ascii="Nexa-Bold" w:hAnsi="Nexa-Bold"/>
-          <w:color w:val="000000" w:themeColor="text1"/>
-          <w:sz w:val="28"/>
-          <w:szCs w:val="28"/>
-        </w:rPr>
-      </w:pPr>
-      <w:r>
-        <w:rPr>
-          <w:rFonts w:ascii="Nexa-Bold" w:hAnsi="Nexa-Bold"/>
-          <w:color w:val="000000" w:themeColor="text1"/>
-          <w:sz w:val="28"/>
-          <w:szCs w:val="28"/>
-        </w:rPr>
-        <w:t>The list of Natural elements in the game are 15.</w:t>
-      </w:r>
-    </w:p>
-    <w:p>
-      <w:pPr>
-        <w:pStyle w:val="IntenseQuote"/>
-        <w:rPr>
-          <w:color w:val="FF0000"/>
-        </w:rPr>
-      </w:pPr>
-      <w:r>
-        <w:rPr>
-          <w:color w:val="FF0000"/>
-        </w:rPr>
-        <w:t>NOTE:</w:t>
-      </w:r>
-      <w:r>
-        <w:rPr>
-          <w:color w:val="FF0000"/>
-        </w:rPr>
-        <w:t xml:space="preserve"> </w:t>
-      </w:r>
-      <w:r>
-        <w:rPr>
-          <w:color w:val="FF0000"/>
-        </w:rPr>
-        <w:t xml:space="preserve">- </w:t>
-      </w:r>
-      <w:r>
-        <w:rPr>
-          <w:color w:val="FF0000"/>
-        </w:rPr>
-        <w:t xml:space="preserve">All the properties listed for the elements are only valid for </w:t>
-      </w:r>
-      <w:r>
-        <w:rPr>
-          <w:color w:val="FF0000"/>
-        </w:rPr>
-        <w:t>their first level</w:t>
-      </w:r>
-    </w:p>
-    <w:p>
-      <w:pPr>
-        <w:rPr>
-          <w:rFonts w:ascii="Nexa-Bold" w:hAnsi="Nexa-Bold"/>
-          <w:color w:val="000000" w:themeColor="text1"/>
-          <w:sz w:val="20"/>
-          <w:szCs w:val="20"/>
-        </w:rPr>
-      </w:pPr>
     </w:p>
     <w:tbl>
       <w:tblPr>
         <w:tblStyle w:val="GridTable1Light-Accent2"/>
-        <w:tblpPr w:leftFromText="180" w:rightFromText="180" w:vertAnchor="text" w:horzAnchor="margin" w:tblpXSpec="center" w:tblpY="389"/>
-        <w:tblW w:w="10933" w:type="dxa"/>
+        <w:tblpPr w:leftFromText="180" w:rightFromText="180" w:vertAnchor="text" w:horzAnchor="margin" w:tblpY="807"/>
+        <w:tblW w:w="10456" w:type="dxa"/>
         <w:tblLook w:val="04A0" w:firstRow="1" w:lastRow="0" w:firstColumn="1" w:lastColumn="0" w:noHBand="0" w:noVBand="1"/>
       </w:tblPr>
       <w:tblGrid>
-        <w:gridCol w:w="794"/>
-        <w:gridCol w:w="1687"/>
-        <w:gridCol w:w="1691"/>
-        <w:gridCol w:w="1693"/>
-        <w:gridCol w:w="1692"/>
-        <w:gridCol w:w="1682"/>
-        <w:gridCol w:w="1694"/>
+        <w:gridCol w:w="762"/>
+        <w:gridCol w:w="1418"/>
+        <w:gridCol w:w="1467"/>
+        <w:gridCol w:w="1496"/>
+        <w:gridCol w:w="1464"/>
+        <w:gridCol w:w="1313"/>
+        <w:gridCol w:w="1505"/>
+        <w:gridCol w:w="1031"/>
       </w:tblGrid>
       <w:tr>
         <w:trPr>
           <w:cnfStyle w:val="100000000000" w:firstRow="1" w:lastRow="0" w:firstColumn="0" w:lastColumn="0" w:oddVBand="0" w:evenVBand="0" w:oddHBand="0" w:evenHBand="0" w:firstRowFirstColumn="0" w:firstRowLastColumn="0" w:lastRowFirstColumn="0" w:lastRowLastColumn="0"/>
-          <w:trHeight w:val="612"/>
+          <w:trHeight w:val="621"/>
         </w:trPr>
         <w:tc>
           <w:tcPr>
             <w:cnfStyle w:val="001000000000" w:firstRow="0" w:lastRow="0" w:firstColumn="1" w:lastColumn="0" w:oddVBand="0" w:evenVBand="0" w:oddHBand="0" w:evenHBand="0" w:firstRowFirstColumn="0" w:firstRowLastColumn="0" w:lastRowFirstColumn="0" w:lastRowLastColumn="0"/>
-            <w:tcW w:w="794" w:type="dxa"/>
+            <w:tcW w:w="762" w:type="dxa"/>
           </w:tcPr>
           <w:p>
             <w:pPr>
@@ -352,7 +284,7 @@
         </w:tc>
         <w:tc>
           <w:tcPr>
-            <w:tcW w:w="1687" w:type="dxa"/>
+            <w:tcW w:w="1418" w:type="dxa"/>
           </w:tcPr>
           <w:p>
             <w:pPr>
@@ -386,7 +318,7 @@
         </w:tc>
         <w:tc>
           <w:tcPr>
-            <w:tcW w:w="1691" w:type="dxa"/>
+            <w:tcW w:w="1467" w:type="dxa"/>
           </w:tcPr>
           <w:p>
             <w:pPr>
@@ -419,7 +351,7 @@
         </w:tc>
         <w:tc>
           <w:tcPr>
-            <w:tcW w:w="1693" w:type="dxa"/>
+            <w:tcW w:w="1496" w:type="dxa"/>
           </w:tcPr>
           <w:p>
             <w:pPr>
@@ -452,7 +384,7 @@
         </w:tc>
         <w:tc>
           <w:tcPr>
-            <w:tcW w:w="1692" w:type="dxa"/>
+            <w:tcW w:w="1464" w:type="dxa"/>
           </w:tcPr>
           <w:p>
             <w:pPr>
@@ -485,7 +417,7 @@
         </w:tc>
         <w:tc>
           <w:tcPr>
-            <w:tcW w:w="1682" w:type="dxa"/>
+            <w:tcW w:w="1313" w:type="dxa"/>
           </w:tcPr>
           <w:p>
             <w:pPr>
@@ -518,7 +450,7 @@
         </w:tc>
         <w:tc>
           <w:tcPr>
-            <w:tcW w:w="1694" w:type="dxa"/>
+            <w:tcW w:w="1505" w:type="dxa"/>
           </w:tcPr>
           <w:p>
             <w:pPr>
@@ -546,18 +478,53 @@
                 <w:color w:val="C00000"/>
               </w:rPr>
               <w:t>UPGRADES</w:t>
+            </w:r>
+          </w:p>
+        </w:tc>
+        <w:tc>
+          <w:tcPr>
+            <w:tcW w:w="1031" w:type="dxa"/>
+          </w:tcPr>
+          <w:p>
+            <w:pPr>
+              <w:cnfStyle w:val="100000000000" w:firstRow="1" w:lastRow="0" w:firstColumn="0" w:lastColumn="0" w:oddVBand="0" w:evenVBand="0" w:oddHBand="0" w:evenHBand="0" w:firstRowFirstColumn="0" w:firstRowLastColumn="0" w:lastRowFirstColumn="0" w:lastRowLastColumn="0"/>
+              <w:rPr>
+                <w:rFonts w:ascii="Nexa-Bold" w:hAnsi="Nexa-Bold"/>
+                <w:color w:val="000000" w:themeColor="text1"/>
+              </w:rPr>
+            </w:pPr>
+          </w:p>
+          <w:p>
+            <w:pPr>
+              <w:jc w:val="center"/>
+              <w:cnfStyle w:val="100000000000" w:firstRow="1" w:lastRow="0" w:firstColumn="0" w:lastColumn="0" w:oddVBand="0" w:evenVBand="0" w:oddHBand="0" w:evenHBand="0" w:firstRowFirstColumn="0" w:firstRowLastColumn="0" w:lastRowFirstColumn="0" w:lastRowLastColumn="0"/>
+              <w:rPr>
+                <w:rFonts w:ascii="Nexa-Bold" w:hAnsi="Nexa-Bold"/>
+                <w:b w:val="0"/>
+                <w:bCs w:val="0"/>
+                <w:color w:val="000000" w:themeColor="text1"/>
+              </w:rPr>
+            </w:pPr>
+            <w:r>
+              <w:rPr>
+                <w:rFonts w:ascii="Nexa-Bold" w:hAnsi="Nexa-Bold"/>
+                <w:b w:val="0"/>
+                <w:bCs w:val="0"/>
+                <w:color w:val="C00000"/>
+              </w:rPr>
+              <w:t>T O R</w:t>
             </w:r>
           </w:p>
         </w:tc>
       </w:tr>
       <w:tr>
         <w:trPr>
-          <w:trHeight w:val="612"/>
+          <w:trHeight w:val="621"/>
         </w:trPr>
         <w:tc>
           <w:tcPr>
             <w:cnfStyle w:val="001000000000" w:firstRow="0" w:lastRow="0" w:firstColumn="1" w:lastColumn="0" w:oddVBand="0" w:evenVBand="0" w:oddHBand="0" w:evenHBand="0" w:firstRowFirstColumn="0" w:firstRowLastColumn="0" w:lastRowFirstColumn="0" w:lastRowLastColumn="0"/>
-            <w:tcW w:w="794" w:type="dxa"/>
+            <w:tcW w:w="762" w:type="dxa"/>
           </w:tcPr>
           <w:p>
             <w:pPr>
@@ -589,7 +556,7 @@
         </w:tc>
         <w:tc>
           <w:tcPr>
-            <w:tcW w:w="1687" w:type="dxa"/>
+            <w:tcW w:w="1418" w:type="dxa"/>
           </w:tcPr>
           <w:p>
             <w:pPr>
@@ -625,7 +592,7 @@
         </w:tc>
         <w:tc>
           <w:tcPr>
-            <w:tcW w:w="1691" w:type="dxa"/>
+            <w:tcW w:w="1467" w:type="dxa"/>
           </w:tcPr>
           <w:p>
             <w:pPr>
@@ -662,7 +629,7 @@
         </w:tc>
         <w:tc>
           <w:tcPr>
-            <w:tcW w:w="1693" w:type="dxa"/>
+            <w:tcW w:w="1496" w:type="dxa"/>
           </w:tcPr>
           <w:p>
             <w:pPr>
@@ -699,7 +666,7 @@
         </w:tc>
         <w:tc>
           <w:tcPr>
-            <w:tcW w:w="1692" w:type="dxa"/>
+            <w:tcW w:w="1464" w:type="dxa"/>
           </w:tcPr>
           <w:p>
             <w:pPr>
@@ -745,7 +712,7 @@
         </w:tc>
         <w:tc>
           <w:tcPr>
-            <w:tcW w:w="1682" w:type="dxa"/>
+            <w:tcW w:w="1313" w:type="dxa"/>
           </w:tcPr>
           <w:p>
             <w:pPr>
@@ -782,7 +749,7 @@
         </w:tc>
         <w:tc>
           <w:tcPr>
-            <w:tcW w:w="1694" w:type="dxa"/>
+            <w:tcW w:w="1505" w:type="dxa"/>
           </w:tcPr>
           <w:p>
             <w:pPr>
@@ -814,18 +781,56 @@
                 <w:color w:val="000000" w:themeColor="text1"/>
               </w:rPr>
               <w:t>NULL</w:t>
+            </w:r>
+          </w:p>
+        </w:tc>
+        <w:tc>
+          <w:tcPr>
+            <w:tcW w:w="1031" w:type="dxa"/>
+          </w:tcPr>
+          <w:p>
+            <w:pPr>
+              <w:jc w:val="center"/>
+              <w:cnfStyle w:val="000000000000" w:firstRow="0" w:lastRow="0" w:firstColumn="0" w:lastColumn="0" w:oddVBand="0" w:evenVBand="0" w:oddHBand="0" w:evenHBand="0" w:firstRowFirstColumn="0" w:firstRowLastColumn="0" w:lastRowFirstColumn="0" w:lastRowLastColumn="0"/>
+              <w:rPr>
+                <w:rFonts w:ascii="Nexa-Bold" w:hAnsi="Nexa-Bold"/>
+                <w:b/>
+                <w:bCs/>
+                <w:color w:val="000000" w:themeColor="text1"/>
+              </w:rPr>
+            </w:pPr>
+          </w:p>
+          <w:p>
+            <w:pPr>
+              <w:jc w:val="center"/>
+              <w:cnfStyle w:val="000000000000" w:firstRow="0" w:lastRow="0" w:firstColumn="0" w:lastColumn="0" w:oddVBand="0" w:evenVBand="0" w:oddHBand="0" w:evenHBand="0" w:firstRowFirstColumn="0" w:firstRowLastColumn="0" w:lastRowFirstColumn="0" w:lastRowLastColumn="0"/>
+              <w:rPr>
+                <w:rFonts w:ascii="Nexa-Bold" w:hAnsi="Nexa-Bold"/>
+                <w:b/>
+                <w:bCs/>
+                <w:color w:val="000000" w:themeColor="text1"/>
+              </w:rPr>
+            </w:pPr>
+            <w:r>
+              <w:rPr>
+                <w:rFonts w:ascii="Nexa-Bold" w:hAnsi="Nexa-Bold"/>
+                <w:b/>
+                <w:bCs/>
+                <w:color w:val="000000" w:themeColor="text1"/>
+              </w:rPr>
+              <w:t>1 sec</w:t>
             </w:r>
           </w:p>
         </w:tc>
       </w:tr>
       <w:tr>
         <w:trPr>
-          <w:trHeight w:val="612"/>
+          <w:trHeight w:val="621"/>
         </w:trPr>
         <w:tc>
           <w:tcPr>
             <w:cnfStyle w:val="001000000000" w:firstRow="0" w:lastRow="0" w:firstColumn="1" w:lastColumn="0" w:oddVBand="0" w:evenVBand="0" w:oddHBand="0" w:evenHBand="0" w:firstRowFirstColumn="0" w:firstRowLastColumn="0" w:lastRowFirstColumn="0" w:lastRowLastColumn="0"/>
-            <w:tcW w:w="794" w:type="dxa"/>
+            <w:tcW w:w="762" w:type="dxa"/>
           </w:tcPr>
           <w:p>
             <w:pPr>
@@ -859,7 +864,7 @@
         </w:tc>
         <w:tc>
           <w:tcPr>
-            <w:tcW w:w="1687" w:type="dxa"/>
+            <w:tcW w:w="1418" w:type="dxa"/>
           </w:tcPr>
           <w:p>
             <w:pPr>
@@ -891,7 +896,7 @@
         </w:tc>
         <w:tc>
           <w:tcPr>
-            <w:tcW w:w="1691" w:type="dxa"/>
+            <w:tcW w:w="1467" w:type="dxa"/>
           </w:tcPr>
           <w:p>
             <w:pPr>
@@ -928,7 +933,7 @@
         </w:tc>
         <w:tc>
           <w:tcPr>
-            <w:tcW w:w="1693" w:type="dxa"/>
+            <w:tcW w:w="1496" w:type="dxa"/>
           </w:tcPr>
           <w:p>
             <w:pPr>
@@ -965,7 +970,7 @@
         </w:tc>
         <w:tc>
           <w:tcPr>
-            <w:tcW w:w="1692" w:type="dxa"/>
+            <w:tcW w:w="1464" w:type="dxa"/>
           </w:tcPr>
           <w:p>
             <w:pPr>
@@ -1012,7 +1017,7 @@
         </w:tc>
         <w:tc>
           <w:tcPr>
-            <w:tcW w:w="1682" w:type="dxa"/>
+            <w:tcW w:w="1313" w:type="dxa"/>
           </w:tcPr>
           <w:p>
             <w:pPr>
@@ -1049,7 +1054,7 @@
         </w:tc>
         <w:tc>
           <w:tcPr>
-            <w:tcW w:w="1694" w:type="dxa"/>
+            <w:tcW w:w="1505" w:type="dxa"/>
           </w:tcPr>
           <w:p>
             <w:pPr>
@@ -1081,18 +1086,56 @@
                 <w:color w:val="000000" w:themeColor="text1"/>
               </w:rPr>
               <w:t>NULL</w:t>
+            </w:r>
+          </w:p>
+        </w:tc>
+        <w:tc>
+          <w:tcPr>
+            <w:tcW w:w="1031" w:type="dxa"/>
+          </w:tcPr>
+          <w:p>
+            <w:pPr>
+              <w:jc w:val="center"/>
+              <w:cnfStyle w:val="000000000000" w:firstRow="0" w:lastRow="0" w:firstColumn="0" w:lastColumn="0" w:oddVBand="0" w:evenVBand="0" w:oddHBand="0" w:evenHBand="0" w:firstRowFirstColumn="0" w:firstRowLastColumn="0" w:lastRowFirstColumn="0" w:lastRowLastColumn="0"/>
+              <w:rPr>
+                <w:rFonts w:ascii="Nexa-Bold" w:hAnsi="Nexa-Bold"/>
+                <w:b/>
+                <w:bCs/>
+                <w:color w:val="000000" w:themeColor="text1"/>
+              </w:rPr>
+            </w:pPr>
+          </w:p>
+          <w:p>
+            <w:pPr>
+              <w:jc w:val="center"/>
+              <w:cnfStyle w:val="000000000000" w:firstRow="0" w:lastRow="0" w:firstColumn="0" w:lastColumn="0" w:oddVBand="0" w:evenVBand="0" w:oddHBand="0" w:evenHBand="0" w:firstRowFirstColumn="0" w:firstRowLastColumn="0" w:lastRowFirstColumn="0" w:lastRowLastColumn="0"/>
+              <w:rPr>
+                <w:rFonts w:ascii="Nexa-Bold" w:hAnsi="Nexa-Bold"/>
+                <w:b/>
+                <w:bCs/>
+                <w:color w:val="000000" w:themeColor="text1"/>
+              </w:rPr>
+            </w:pPr>
+            <w:r>
+              <w:rPr>
+                <w:rFonts w:ascii="Nexa-Bold" w:hAnsi="Nexa-Bold"/>
+                <w:b/>
+                <w:bCs/>
+                <w:color w:val="000000" w:themeColor="text1"/>
+              </w:rPr>
+              <w:t>1 sec</w:t>
             </w:r>
           </w:p>
         </w:tc>
       </w:tr>
       <w:tr>
         <w:trPr>
-          <w:trHeight w:val="612"/>
+          <w:trHeight w:val="621"/>
         </w:trPr>
         <w:tc>
           <w:tcPr>
             <w:cnfStyle w:val="001000000000" w:firstRow="0" w:lastRow="0" w:firstColumn="1" w:lastColumn="0" w:oddVBand="0" w:evenVBand="0" w:oddHBand="0" w:evenHBand="0" w:firstRowFirstColumn="0" w:firstRowLastColumn="0" w:lastRowFirstColumn="0" w:lastRowLastColumn="0"/>
-            <w:tcW w:w="794" w:type="dxa"/>
+            <w:tcW w:w="762" w:type="dxa"/>
           </w:tcPr>
           <w:p>
             <w:pPr>
@@ -1124,7 +1167,7 @@
         </w:tc>
         <w:tc>
           <w:tcPr>
-            <w:tcW w:w="1687" w:type="dxa"/>
+            <w:tcW w:w="1418" w:type="dxa"/>
           </w:tcPr>
           <w:p>
             <w:pPr>
@@ -1156,7 +1199,7 @@
         </w:tc>
         <w:tc>
           <w:tcPr>
-            <w:tcW w:w="1691" w:type="dxa"/>
+            <w:tcW w:w="1467" w:type="dxa"/>
           </w:tcPr>
           <w:p>
             <w:pPr>
@@ -1194,7 +1237,7 @@
         </w:tc>
         <w:tc>
           <w:tcPr>
-            <w:tcW w:w="1693" w:type="dxa"/>
+            <w:tcW w:w="1496" w:type="dxa"/>
           </w:tcPr>
           <w:p>
             <w:pPr>
@@ -1232,7 +1275,7 @@
         </w:tc>
         <w:tc>
           <w:tcPr>
-            <w:tcW w:w="1692" w:type="dxa"/>
+            <w:tcW w:w="1464" w:type="dxa"/>
           </w:tcPr>
           <w:p>
             <w:pPr>
@@ -1264,7 +1307,7 @@
                 <w:bCs/>
                 <w:color w:val="00B0F0"/>
               </w:rPr>
-              <w:t>*</w:t>
+              <w:t>[]</w:t>
             </w:r>
             <w:r>
               <w:rPr>
@@ -1291,13 +1334,31 @@
                 <w:bCs/>
                 <w:color w:val="000000" w:themeColor="text1"/>
               </w:rPr>
-              <w:t xml:space="preserve"> 50 UNITS</w:t>
+              <w:t xml:space="preserve"> </w:t>
+            </w:r>
+            <w:r>
+              <w:rPr>
+                <w:rFonts w:ascii="Nexa-Bold" w:hAnsi="Nexa-Bold"/>
+                <w:b/>
+                <w:bCs/>
+                <w:color w:val="000000" w:themeColor="text1"/>
+              </w:rPr>
+              <w:t>50</w:t>
+            </w:r>
+            <w:r>
+              <w:rPr>
+                <w:rFonts w:ascii="Nexa-Bold" w:hAnsi="Nexa-Bold"/>
+                <w:b/>
+                <w:bCs/>
+                <w:color w:val="000000" w:themeColor="text1"/>
+              </w:rPr>
+              <w:t xml:space="preserve"> UNITS</w:t>
             </w:r>
           </w:p>
         </w:tc>
         <w:tc>
           <w:tcPr>
-            <w:tcW w:w="1682" w:type="dxa"/>
+            <w:tcW w:w="1313" w:type="dxa"/>
           </w:tcPr>
           <w:p>
             <w:pPr>
@@ -1335,7 +1396,7 @@
         </w:tc>
         <w:tc>
           <w:tcPr>
-            <w:tcW w:w="1694" w:type="dxa"/>
+            <w:tcW w:w="1505" w:type="dxa"/>
           </w:tcPr>
           <w:p>
             <w:pPr>
@@ -1368,18 +1429,56 @@
                 <w:color w:val="000000" w:themeColor="text1"/>
               </w:rPr>
               <w:t>NULL</w:t>
+            </w:r>
+          </w:p>
+        </w:tc>
+        <w:tc>
+          <w:tcPr>
+            <w:tcW w:w="1031" w:type="dxa"/>
+          </w:tcPr>
+          <w:p>
+            <w:pPr>
+              <w:jc w:val="center"/>
+              <w:cnfStyle w:val="000000000000" w:firstRow="0" w:lastRow="0" w:firstColumn="0" w:lastColumn="0" w:oddVBand="0" w:evenVBand="0" w:oddHBand="0" w:evenHBand="0" w:firstRowFirstColumn="0" w:firstRowLastColumn="0" w:lastRowFirstColumn="0" w:lastRowLastColumn="0"/>
+              <w:rPr>
+                <w:rFonts w:ascii="Nexa-Bold" w:hAnsi="Nexa-Bold"/>
+                <w:b/>
+                <w:bCs/>
+                <w:color w:val="000000" w:themeColor="text1"/>
+              </w:rPr>
+            </w:pPr>
+          </w:p>
+          <w:p>
+            <w:pPr>
+              <w:jc w:val="center"/>
+              <w:cnfStyle w:val="000000000000" w:firstRow="0" w:lastRow="0" w:firstColumn="0" w:lastColumn="0" w:oddVBand="0" w:evenVBand="0" w:oddHBand="0" w:evenHBand="0" w:firstRowFirstColumn="0" w:firstRowLastColumn="0" w:lastRowFirstColumn="0" w:lastRowLastColumn="0"/>
+              <w:rPr>
+                <w:rFonts w:ascii="Nexa-Bold" w:hAnsi="Nexa-Bold"/>
+                <w:b/>
+                <w:bCs/>
+                <w:color w:val="000000" w:themeColor="text1"/>
+              </w:rPr>
+            </w:pPr>
+            <w:r>
+              <w:rPr>
+                <w:rFonts w:ascii="Nexa-Bold" w:hAnsi="Nexa-Bold"/>
+                <w:b/>
+                <w:bCs/>
+                <w:color w:val="000000" w:themeColor="text1"/>
+              </w:rPr>
+              <w:t>1 sec</w:t>
             </w:r>
           </w:p>
         </w:tc>
       </w:tr>
       <w:tr>
         <w:trPr>
-          <w:trHeight w:val="612"/>
+          <w:trHeight w:val="621"/>
         </w:trPr>
         <w:tc>
           <w:tcPr>
             <w:cnfStyle w:val="001000000000" w:firstRow="0" w:lastRow="0" w:firstColumn="1" w:lastColumn="0" w:oddVBand="0" w:evenVBand="0" w:oddHBand="0" w:evenHBand="0" w:firstRowFirstColumn="0" w:firstRowLastColumn="0" w:lastRowFirstColumn="0" w:lastRowLastColumn="0"/>
-            <w:tcW w:w="794" w:type="dxa"/>
+            <w:tcW w:w="762" w:type="dxa"/>
           </w:tcPr>
           <w:p>
             <w:pPr>
@@ -1413,7 +1512,7 @@
         </w:tc>
         <w:tc>
           <w:tcPr>
-            <w:tcW w:w="1687" w:type="dxa"/>
+            <w:tcW w:w="1418" w:type="dxa"/>
           </w:tcPr>
           <w:p>
             <w:pPr>
@@ -1445,7 +1544,7 @@
         </w:tc>
         <w:tc>
           <w:tcPr>
-            <w:tcW w:w="1691" w:type="dxa"/>
+            <w:tcW w:w="1467" w:type="dxa"/>
           </w:tcPr>
           <w:p>
             <w:pPr>
@@ -1483,7 +1582,7 @@
         </w:tc>
         <w:tc>
           <w:tcPr>
-            <w:tcW w:w="1693" w:type="dxa"/>
+            <w:tcW w:w="1496" w:type="dxa"/>
           </w:tcPr>
           <w:p>
             <w:pPr>
@@ -1521,7 +1620,7 @@
         </w:tc>
         <w:tc>
           <w:tcPr>
-            <w:tcW w:w="1692" w:type="dxa"/>
+            <w:tcW w:w="1464" w:type="dxa"/>
           </w:tcPr>
           <w:p>
             <w:pPr>
@@ -1580,7 +1679,7 @@
                 <w:bCs/>
                 <w:color w:val="000000" w:themeColor="text1"/>
               </w:rPr>
-              <w:t xml:space="preserve"> 50</w:t>
+              <w:t xml:space="preserve"> 25</w:t>
             </w:r>
             <w:r>
               <w:rPr>
@@ -1595,7 +1694,7 @@
         </w:tc>
         <w:tc>
           <w:tcPr>
-            <w:tcW w:w="1682" w:type="dxa"/>
+            <w:tcW w:w="1313" w:type="dxa"/>
           </w:tcPr>
           <w:p>
             <w:pPr>
@@ -1633,7 +1732,7 @@
         </w:tc>
         <w:tc>
           <w:tcPr>
-            <w:tcW w:w="1694" w:type="dxa"/>
+            <w:tcW w:w="1505" w:type="dxa"/>
           </w:tcPr>
           <w:p>
             <w:pPr>
@@ -1666,18 +1765,56 @@
                 <w:color w:val="000000" w:themeColor="text1"/>
               </w:rPr>
               <w:t>NULL</w:t>
+            </w:r>
+          </w:p>
+        </w:tc>
+        <w:tc>
+          <w:tcPr>
+            <w:tcW w:w="1031" w:type="dxa"/>
+          </w:tcPr>
+          <w:p>
+            <w:pPr>
+              <w:jc w:val="center"/>
+              <w:cnfStyle w:val="000000000000" w:firstRow="0" w:lastRow="0" w:firstColumn="0" w:lastColumn="0" w:oddVBand="0" w:evenVBand="0" w:oddHBand="0" w:evenHBand="0" w:firstRowFirstColumn="0" w:firstRowLastColumn="0" w:lastRowFirstColumn="0" w:lastRowLastColumn="0"/>
+              <w:rPr>
+                <w:rFonts w:ascii="Nexa-Bold" w:hAnsi="Nexa-Bold"/>
+                <w:b/>
+                <w:bCs/>
+                <w:color w:val="000000" w:themeColor="text1"/>
+              </w:rPr>
+            </w:pPr>
+          </w:p>
+          <w:p>
+            <w:pPr>
+              <w:jc w:val="center"/>
+              <w:cnfStyle w:val="000000000000" w:firstRow="0" w:lastRow="0" w:firstColumn="0" w:lastColumn="0" w:oddVBand="0" w:evenVBand="0" w:oddHBand="0" w:evenHBand="0" w:firstRowFirstColumn="0" w:firstRowLastColumn="0" w:lastRowFirstColumn="0" w:lastRowLastColumn="0"/>
+              <w:rPr>
+                <w:rFonts w:ascii="Nexa-Bold" w:hAnsi="Nexa-Bold"/>
+                <w:b/>
+                <w:bCs/>
+                <w:color w:val="000000" w:themeColor="text1"/>
+              </w:rPr>
+            </w:pPr>
+            <w:r>
+              <w:rPr>
+                <w:rFonts w:ascii="Nexa-Bold" w:hAnsi="Nexa-Bold"/>
+                <w:b/>
+                <w:bCs/>
+                <w:color w:val="000000" w:themeColor="text1"/>
+              </w:rPr>
+              <w:t>2 sec</w:t>
             </w:r>
           </w:p>
         </w:tc>
       </w:tr>
       <w:tr>
         <w:trPr>
-          <w:trHeight w:val="612"/>
+          <w:trHeight w:val="621"/>
         </w:trPr>
         <w:tc>
           <w:tcPr>
             <w:cnfStyle w:val="001000000000" w:firstRow="0" w:lastRow="0" w:firstColumn="1" w:lastColumn="0" w:oddVBand="0" w:evenVBand="0" w:oddHBand="0" w:evenHBand="0" w:firstRowFirstColumn="0" w:firstRowLastColumn="0" w:lastRowFirstColumn="0" w:lastRowLastColumn="0"/>
-            <w:tcW w:w="794" w:type="dxa"/>
+            <w:tcW w:w="762" w:type="dxa"/>
           </w:tcPr>
           <w:p>
             <w:pPr>
@@ -1709,7 +1846,7 @@
         </w:tc>
         <w:tc>
           <w:tcPr>
-            <w:tcW w:w="1687" w:type="dxa"/>
+            <w:tcW w:w="1418" w:type="dxa"/>
           </w:tcPr>
           <w:p>
             <w:pPr>
@@ -1741,7 +1878,7 @@
         </w:tc>
         <w:tc>
           <w:tcPr>
-            <w:tcW w:w="1691" w:type="dxa"/>
+            <w:tcW w:w="1467" w:type="dxa"/>
           </w:tcPr>
           <w:p>
             <w:pPr>
@@ -1779,7 +1916,7 @@
         </w:tc>
         <w:tc>
           <w:tcPr>
-            <w:tcW w:w="1693" w:type="dxa"/>
+            <w:tcW w:w="1496" w:type="dxa"/>
           </w:tcPr>
           <w:p>
             <w:pPr>
@@ -1817,7 +1954,7 @@
         </w:tc>
         <w:tc>
           <w:tcPr>
-            <w:tcW w:w="1692" w:type="dxa"/>
+            <w:tcW w:w="1464" w:type="dxa"/>
           </w:tcPr>
           <w:p>
             <w:pPr>
@@ -1891,7 +2028,7 @@
         </w:tc>
         <w:tc>
           <w:tcPr>
-            <w:tcW w:w="1682" w:type="dxa"/>
+            <w:tcW w:w="1313" w:type="dxa"/>
           </w:tcPr>
           <w:p>
             <w:pPr>
@@ -1929,7 +2066,7 @@
         </w:tc>
         <w:tc>
           <w:tcPr>
-            <w:tcW w:w="1694" w:type="dxa"/>
+            <w:tcW w:w="1505" w:type="dxa"/>
           </w:tcPr>
           <w:p>
             <w:pPr>
@@ -1962,6 +2099,44 @@
                 <w:color w:val="000000" w:themeColor="text1"/>
               </w:rPr>
               <w:t>NULL</w:t>
+            </w:r>
+          </w:p>
+        </w:tc>
+        <w:tc>
+          <w:tcPr>
+            <w:tcW w:w="1031" w:type="dxa"/>
+          </w:tcPr>
+          <w:p>
+            <w:pPr>
+              <w:jc w:val="center"/>
+              <w:cnfStyle w:val="000000000000" w:firstRow="0" w:lastRow="0" w:firstColumn="0" w:lastColumn="0" w:oddVBand="0" w:evenVBand="0" w:oddHBand="0" w:evenHBand="0" w:firstRowFirstColumn="0" w:firstRowLastColumn="0" w:lastRowFirstColumn="0" w:lastRowLastColumn="0"/>
+              <w:rPr>
+                <w:rFonts w:ascii="Nexa-Bold" w:hAnsi="Nexa-Bold"/>
+                <w:b/>
+                <w:bCs/>
+                <w:color w:val="000000" w:themeColor="text1"/>
+              </w:rPr>
+            </w:pPr>
+          </w:p>
+          <w:p>
+            <w:pPr>
+              <w:jc w:val="center"/>
+              <w:cnfStyle w:val="000000000000" w:firstRow="0" w:lastRow="0" w:firstColumn="0" w:lastColumn="0" w:oddVBand="0" w:evenVBand="0" w:oddHBand="0" w:evenHBand="0" w:firstRowFirstColumn="0" w:firstRowLastColumn="0" w:lastRowFirstColumn="0" w:lastRowLastColumn="0"/>
+              <w:rPr>
+                <w:rFonts w:ascii="Nexa-Bold" w:hAnsi="Nexa-Bold"/>
+                <w:b/>
+                <w:bCs/>
+                <w:color w:val="000000" w:themeColor="text1"/>
+              </w:rPr>
+            </w:pPr>
+            <w:r>
+              <w:rPr>
+                <w:rFonts w:ascii="Nexa-Bold" w:hAnsi="Nexa-Bold"/>
+                <w:b/>
+                <w:bCs/>
+                <w:color w:val="000000" w:themeColor="text1"/>
+              </w:rPr>
+              <w:t>2 sec</w:t>
             </w:r>
           </w:p>
         </w:tc>
@@ -1969,6 +2144,63 @@
     </w:tbl>
     <w:p>
       <w:pPr>
+        <w:rPr>
+          <w:rFonts w:ascii="Nexa-Bold" w:hAnsi="Nexa-Bold"/>
+          <w:color w:val="000000" w:themeColor="text1"/>
+          <w:sz w:val="28"/>
+          <w:szCs w:val="28"/>
+        </w:rPr>
+      </w:pPr>
+      <w:r>
+        <w:rPr>
+          <w:rFonts w:ascii="Nexa-Bold" w:hAnsi="Nexa-Bold"/>
+          <w:color w:val="000000" w:themeColor="text1"/>
+          <w:sz w:val="28"/>
+          <w:szCs w:val="28"/>
+        </w:rPr>
+        <w:t>The list of Natural elements in the game are 15.</w:t>
+      </w:r>
+    </w:p>
+    <w:p>
+      <w:pPr>
+        <w:pStyle w:val="IntenseQuote"/>
+        <w:rPr>
+          <w:color w:val="FF0000"/>
+        </w:rPr>
+      </w:pPr>
+      <w:r>
+        <w:rPr>
+          <w:color w:val="FF0000"/>
+        </w:rPr>
+        <w:t>NOTE:</w:t>
+      </w:r>
+      <w:r>
+        <w:rPr>
+          <w:color w:val="FF0000"/>
+        </w:rPr>
+        <w:t xml:space="preserve"> </w:t>
+      </w:r>
+      <w:r>
+        <w:rPr>
+          <w:color w:val="FF0000"/>
+        </w:rPr>
+        <w:t xml:space="preserve">- </w:t>
+      </w:r>
+      <w:r>
+        <w:rPr>
+          <w:color w:val="FF0000"/>
+        </w:rPr>
+        <w:t xml:space="preserve">All the properties listed for the elements are only valid for </w:t>
+      </w:r>
+      <w:r>
+        <w:rPr>
+          <w:color w:val="FF0000"/>
+        </w:rPr>
+        <w:t>their first level</w:t>
+      </w:r>
+    </w:p>
+    <w:p>
+      <w:pPr>
         <w:spacing w:line="720" w:lineRule="auto"/>
         <w:rPr>
           <w:rFonts w:ascii="Nexa-Bold" w:hAnsi="Nexa-Bold"/>
@@ -1992,19 +2224,17 @@
       <w:pPr>
         <w:rPr>
           <w:rFonts w:ascii="Nexa-Bold" w:hAnsi="Nexa-Bold"/>
-          <w:color w:val="FF0000"/>
-          <w:sz w:val="24"/>
-          <w:szCs w:val="24"/>
-        </w:rPr>
-      </w:pPr>
-      <w:r>
-        <w:rPr>
-          <w:rFonts w:ascii="Nexa-Bold" w:hAnsi="Nexa-Bold"/>
-          <w:color w:val="FF0000"/>
-          <w:sz w:val="24"/>
-          <w:szCs w:val="24"/>
-        </w:rPr>
-        <w:t>ELEMENT 1</w:t>
+          <w:sz w:val="40"/>
+          <w:szCs w:val="40"/>
+        </w:rPr>
+      </w:pPr>
+      <w:r>
+        <w:rPr>
+          <w:rFonts w:ascii="Nexa-Bold" w:hAnsi="Nexa-Bold"/>
+          <w:sz w:val="40"/>
+          <w:szCs w:val="40"/>
+        </w:rPr>
+        <w:t>SYMBOLS</w:t>
       </w:r>
     </w:p>
     <w:p>
@@ -2012,6 +2242,212 @@
         <w:rPr>
           <w:rFonts w:ascii="Nexa-Bold" w:hAnsi="Nexa-Bold"/>
           <w:color w:val="000000" w:themeColor="text1"/>
+          <w:sz w:val="20"/>
+          <w:szCs w:val="20"/>
+        </w:rPr>
+      </w:pPr>
+      <w:r>
+        <w:rPr>
+          <w:rFonts w:ascii="Nexa-Bold" w:hAnsi="Nexa-Bold"/>
+          <w:color w:val="FF0000"/>
+          <w:sz w:val="40"/>
+          <w:szCs w:val="40"/>
+        </w:rPr>
+        <w:t>-</w:t>
+      </w:r>
+      <w:r>
+        <w:rPr>
+          <w:rFonts w:ascii="Nexa-Bold" w:hAnsi="Nexa-Bold"/>
+          <w:color w:val="000000" w:themeColor="text1"/>
+          <w:sz w:val="40"/>
+          <w:szCs w:val="40"/>
+        </w:rPr>
+        <w:t xml:space="preserve"> </w:t>
+      </w:r>
+      <w:r>
+        <w:rPr>
+          <w:rFonts w:ascii="Nexa-Bold" w:hAnsi="Nexa-Bold"/>
+          <w:color w:val="000000" w:themeColor="text1"/>
+          <w:sz w:val="20"/>
+          <w:szCs w:val="20"/>
+        </w:rPr>
+        <w:t xml:space="preserve">:  Reduces </w:t>
+      </w:r>
+      <w:r>
+        <w:rPr>
+          <w:rFonts w:ascii="Nexa-Bold" w:hAnsi="Nexa-Bold"/>
+          <w:color w:val="000000" w:themeColor="text1"/>
+          <w:sz w:val="20"/>
+          <w:szCs w:val="20"/>
+        </w:rPr>
+        <w:t>cell health</w:t>
+      </w:r>
+    </w:p>
+    <w:p>
+      <w:pPr>
+        <w:rPr>
+          <w:rFonts w:ascii="Nexa-Bold" w:hAnsi="Nexa-Bold"/>
+          <w:color w:val="000000" w:themeColor="text1"/>
+          <w:sz w:val="20"/>
+          <w:szCs w:val="20"/>
+        </w:rPr>
+      </w:pPr>
+      <w:r>
+        <w:rPr>
+          <w:rFonts w:ascii="Nexa-Bold" w:hAnsi="Nexa-Bold"/>
+          <w:color w:val="70AD47" w:themeColor="accent6"/>
+          <w:sz w:val="40"/>
+          <w:szCs w:val="40"/>
+        </w:rPr>
+        <w:t>+</w:t>
+      </w:r>
+      <w:r>
+        <w:rPr>
+          <w:rFonts w:ascii="Nexa-Bold" w:hAnsi="Nexa-Bold"/>
+          <w:color w:val="70AD47" w:themeColor="accent6"/>
+          <w:sz w:val="20"/>
+          <w:szCs w:val="20"/>
+        </w:rPr>
+        <w:t xml:space="preserve">  </w:t>
+      </w:r>
+      <w:r>
+        <w:rPr>
+          <w:rFonts w:ascii="Nexa-Bold" w:hAnsi="Nexa-Bold"/>
+          <w:color w:val="000000" w:themeColor="text1"/>
+          <w:sz w:val="20"/>
+          <w:szCs w:val="20"/>
+        </w:rPr>
+        <w:t>:  Increases cell health</w:t>
+      </w:r>
+    </w:p>
+    <w:p>
+      <w:pPr>
+        <w:rPr>
+          <w:rFonts w:ascii="Nexa-Bold" w:hAnsi="Nexa-Bold"/>
+          <w:color w:val="000000" w:themeColor="text1"/>
+          <w:sz w:val="20"/>
+          <w:szCs w:val="20"/>
+        </w:rPr>
+      </w:pPr>
+      <w:r>
+        <w:rPr>
+          <w:rFonts w:ascii="Nexa-Bold" w:hAnsi="Nexa-Bold"/>
+          <w:color w:val="00B0F0"/>
+          <w:sz w:val="40"/>
+          <w:szCs w:val="40"/>
+        </w:rPr>
+        <w:t>[]</w:t>
+      </w:r>
+      <w:r>
+        <w:rPr>
+          <w:rFonts w:ascii="Nexa-Bold" w:hAnsi="Nexa-Bold"/>
+          <w:color w:val="000000" w:themeColor="text1"/>
+          <w:sz w:val="20"/>
+          <w:szCs w:val="20"/>
+        </w:rPr>
+        <w:t xml:space="preserve">   :   Forms new cell/cells</w:t>
+      </w:r>
+    </w:p>
+    <w:p>
+      <w:pPr>
+        <w:rPr>
+          <w:rFonts w:ascii="Nexa-Bold" w:hAnsi="Nexa-Bold"/>
+          <w:color w:val="000000" w:themeColor="text1"/>
+          <w:sz w:val="20"/>
+          <w:szCs w:val="20"/>
+        </w:rPr>
+      </w:pPr>
+      <w:r>
+        <w:rPr>
+          <w:rFonts w:ascii="Nexa-Bold" w:hAnsi="Nexa-Bold"/>
+          <w:color w:val="7030A0"/>
+          <w:sz w:val="40"/>
+          <w:szCs w:val="40"/>
+        </w:rPr>
+        <w:t>^</w:t>
+      </w:r>
+      <w:r>
+        <w:rPr>
+          <w:rFonts w:ascii="Nexa-Bold" w:hAnsi="Nexa-Bold"/>
+          <w:color w:val="000000" w:themeColor="text1"/>
+          <w:sz w:val="20"/>
+          <w:szCs w:val="20"/>
+        </w:rPr>
+        <w:t xml:space="preserve">    :    Revives cell/cells</w:t>
+      </w:r>
+    </w:p>
+    <w:p>
+      <w:pPr>
+        <w:rPr>
+          <w:rFonts w:ascii="Nexa-Bold" w:hAnsi="Nexa-Bold"/>
+          <w:color w:val="000000" w:themeColor="text1"/>
+          <w:sz w:val="20"/>
+          <w:szCs w:val="20"/>
+        </w:rPr>
+      </w:pPr>
+      <w:r>
+        <w:rPr>
+          <w:rFonts w:ascii="Nexa-Bold" w:hAnsi="Nexa-Bold"/>
+          <w:color w:val="FF0000"/>
+          <w:sz w:val="40"/>
+          <w:szCs w:val="40"/>
+        </w:rPr>
+        <w:t>-&gt;</w:t>
+      </w:r>
+      <w:r>
+        <w:rPr>
+          <w:rFonts w:ascii="Nexa-Bold" w:hAnsi="Nexa-Bold"/>
+          <w:color w:val="000000" w:themeColor="text1"/>
+          <w:sz w:val="20"/>
+          <w:szCs w:val="20"/>
+        </w:rPr>
+        <w:t xml:space="preserve">   :  Infects neighbour cell/cells</w:t>
+      </w:r>
+    </w:p>
+    <w:p>
+      <w:pPr>
+        <w:rPr>
+          <w:rFonts w:ascii="Nexa-Bold" w:hAnsi="Nexa-Bold"/>
+          <w:color w:val="000000" w:themeColor="text1"/>
+          <w:sz w:val="20"/>
+          <w:szCs w:val="20"/>
+        </w:rPr>
+      </w:pPr>
+    </w:p>
+    <w:p>
+      <w:pPr>
+        <w:rPr>
+          <w:rFonts w:ascii="Nexa-Bold" w:hAnsi="Nexa-Bold"/>
+          <w:color w:val="000000" w:themeColor="text1"/>
+          <w:sz w:val="20"/>
+          <w:szCs w:val="20"/>
+        </w:rPr>
+      </w:pPr>
+    </w:p>
+    <w:p>
+      <w:pPr>
+        <w:rPr>
+          <w:rFonts w:ascii="Nexa-Bold" w:hAnsi="Nexa-Bold"/>
+          <w:color w:val="FF0000"/>
+          <w:sz w:val="24"/>
+          <w:szCs w:val="24"/>
+        </w:rPr>
+      </w:pPr>
+      <w:r>
+        <w:rPr>
+          <w:rFonts w:ascii="Nexa-Bold" w:hAnsi="Nexa-Bold"/>
+          <w:color w:val="FF0000"/>
+          <w:sz w:val="24"/>
+          <w:szCs w:val="24"/>
+        </w:rPr>
+        <w:t>ELEMENT 1</w:t>
+      </w:r>
+    </w:p>
+    <w:p>
+      <w:pPr>
+        <w:rPr>
+          <w:rFonts w:ascii="Nexa-Bold" w:hAnsi="Nexa-Bold"/>
+          <w:color w:val="000000" w:themeColor="text1"/>
           <w:sz w:val="24"/>
           <w:szCs w:val="24"/>
         </w:rPr>
@@ -2024,7 +2460,6 @@
           <w:sz w:val="24"/>
           <w:szCs w:val="24"/>
         </w:rPr>
-        <w:lastRenderedPageBreak/>
         <mc:AlternateContent>
           <mc:Choice Requires="wps">
             <w:drawing>
@@ -4162,7 +4597,25 @@
           <w:sz w:val="24"/>
           <w:szCs w:val="24"/>
         </w:rPr>
-        <w:t>assists its surrounding ally cell by increasing its health. The amount of health that the cell gains depends upon the elements reaction factor.</w:t>
+        <w:t>assists its surrounding ally cell by increasing its health. The amount of health that the cell gains depend upon the element</w:t>
+      </w:r>
+      <w:r>
+        <w:rPr>
+          <w:rFonts w:ascii="Nexa-Bold" w:hAnsi="Nexa-Bold"/>
+          <w:color w:val="000000" w:themeColor="text1"/>
+          <w:sz w:val="24"/>
+          <w:szCs w:val="24"/>
+        </w:rPr>
+        <w:t>’</w:t>
+      </w:r>
+      <w:r>
+        <w:rPr>
+          <w:rFonts w:ascii="Nexa-Bold" w:hAnsi="Nexa-Bold"/>
+          <w:color w:val="000000" w:themeColor="text1"/>
+          <w:sz w:val="24"/>
+          <w:szCs w:val="24"/>
+        </w:rPr>
+        <w:t>s reaction factor.</w:t>
       </w:r>
     </w:p>
     <w:p>
@@ -4294,6 +4747,7 @@
           <w:sz w:val="24"/>
           <w:szCs w:val="24"/>
         </w:rPr>
+        <w:lastRenderedPageBreak/>
         <w:tab/>
       </w:r>
       <w:r>
@@ -6528,6 +6982,118 @@
     </w:lvl>
   </w:abstractNum>
   <w:abstractNum w:abstractNumId="2" w15:restartNumberingAfterBreak="0">
+    <w:nsid w:val="31CC0B68"/>
+    <w:multiLevelType w:val="hybridMultilevel"/>
+    <w:tmpl w:val="AEEE9312"/>
+    <w:lvl w:ilvl="0" w:tplc="FC981242">
+      <w:numFmt w:val="bullet"/>
+      <w:lvlText w:val=""/>
+      <w:lvlJc w:val="left"/>
+      <w:pPr>
+        <w:ind w:left="720" w:hanging="360"/>
+      </w:pPr>
+      <w:rPr>
+        <w:rFonts w:ascii="Wingdings" w:eastAsiaTheme="minorHAnsi" w:hAnsi="Wingdings" w:cstheme="minorBidi" w:hint="default"/>
+      </w:rPr>
+    </w:lvl>
+    <w:lvl w:ilvl="1" w:tplc="40090003" w:tentative="1">
+      <w:start w:val="1"/>
+      <w:numFmt w:val="bullet"/>
+      <w:lvlText w:val="o"/>
+      <w:lvlJc w:val="left"/>
+      <w:pPr>
+        <w:ind w:left="1440" w:hanging="360"/>
+      </w:pPr>
+      <w:rPr>
+        <w:rFonts w:ascii="Courier New" w:hAnsi="Courier New" w:cs="Courier New" w:hint="default"/>
+      </w:rPr>
+    </w:lvl>
+    <w:lvl w:ilvl="2" w:tplc="40090005" w:tentative="1">
+      <w:start w:val="1"/>
+      <w:numFmt w:val="bullet"/>
+      <w:lvlText w:val=""/>
+      <w:lvlJc w:val="left"/>
+      <w:pPr>
+        <w:ind w:left="2160" w:hanging="360"/>
+      </w:pPr>
+      <w:rPr>
+        <w:rFonts w:ascii="Wingdings" w:hAnsi="Wingdings" w:hint="default"/>
+      </w:rPr>
+    </w:lvl>
+    <w:lvl w:ilvl="3" w:tplc="40090001" w:tentative="1">
+      <w:start w:val="1"/>
+      <w:numFmt w:val="bullet"/>
+      <w:lvlText w:val=""/>
+      <w:lvlJc w:val="left"/>
+      <w:pPr>
+        <w:ind w:left="2880" w:hanging="360"/>
+      </w:pPr>
+      <w:rPr>
+        <w:rFonts w:ascii="Symbol" w:hAnsi="Symbol" w:hint="default"/>
+      </w:rPr>
+    </w:lvl>
+    <w:lvl w:ilvl="4" w:tplc="40090003" w:tentative="1">
+      <w:start w:val="1"/>
+      <w:numFmt w:val="bullet"/>
+      <w:lvlText w:val="o"/>
+      <w:lvlJc w:val="left"/>
+      <w:pPr>
+        <w:ind w:left="3600" w:hanging="360"/>
+      </w:pPr>
+      <w:rPr>
+        <w:rFonts w:ascii="Courier New" w:hAnsi="Courier New" w:cs="Courier New" w:hint="default"/>
+      </w:rPr>
+    </w:lvl>
+    <w:lvl w:ilvl="5" w:tplc="40090005" w:tentative="1">
+      <w:start w:val="1"/>
+      <w:numFmt w:val="bullet"/>
+      <w:lvlText w:val=""/>
+      <w:lvlJc w:val="left"/>
+      <w:pPr>
+        <w:ind w:left="4320" w:hanging="360"/>
+      </w:pPr>
+      <w:rPr>
+        <w:rFonts w:ascii="Wingdings" w:hAnsi="Wingdings" w:hint="default"/>
+      </w:rPr>
+    </w:lvl>
+    <w:lvl w:ilvl="6" w:tplc="40090001" w:tentative="1">
+      <w:start w:val="1"/>
+      <w:numFmt w:val="bullet"/>
+      <w:lvlText w:val=""/>
+      <w:lvlJc w:val="left"/>
+      <w:pPr>
+        <w:ind w:left="5040" w:hanging="360"/>
+      </w:pPr>
+      <w:rPr>
+        <w:rFonts w:ascii="Symbol" w:hAnsi="Symbol" w:hint="default"/>
+      </w:rPr>
+    </w:lvl>
+    <w:lvl w:ilvl="7" w:tplc="40090003" w:tentative="1">
+      <w:start w:val="1"/>
+      <w:numFmt w:val="bullet"/>
+      <w:lvlText w:val="o"/>
+      <w:lvlJc w:val="left"/>
+      <w:pPr>
+        <w:ind w:left="5760" w:hanging="360"/>
+      </w:pPr>
+      <w:rPr>
+        <w:rFonts w:ascii="Courier New" w:hAnsi="Courier New" w:cs="Courier New" w:hint="default"/>
+      </w:rPr>
+    </w:lvl>
+    <w:lvl w:ilvl="8" w:tplc="40090005" w:tentative="1">
+      <w:start w:val="1"/>
+      <w:numFmt w:val="bullet"/>
+      <w:lvlText w:val=""/>
+      <w:lvlJc w:val="left"/>
+      <w:pPr>
+        <w:ind w:left="6480" w:hanging="360"/>
+      </w:pPr>
+      <w:rPr>
+        <w:rFonts w:ascii="Wingdings" w:hAnsi="Wingdings" w:hint="default"/>
+      </w:rPr>
+    </w:lvl>
+  </w:abstractNum>
+  <w:abstractNum w:abstractNumId="3" w15:restartNumberingAfterBreak="0">
     <w:nsid w:val="36436BB0"/>
     <w:multiLevelType w:val="hybridMultilevel"/>
     <w:tmpl w:val="77FA0C22"/>
@@ -6616,7 +7182,7 @@
       </w:pPr>
     </w:lvl>
   </w:abstractNum>
-  <w:abstractNum w:abstractNumId="3" w15:restartNumberingAfterBreak="0">
+  <w:abstractNum w:abstractNumId="4" w15:restartNumberingAfterBreak="0">
     <w:nsid w:val="3A725588"/>
     <w:multiLevelType w:val="hybridMultilevel"/>
     <w:tmpl w:val="D4126214"/>
@@ -6705,7 +7271,119 @@
       </w:pPr>
     </w:lvl>
   </w:abstractNum>
-  <w:abstractNum w:abstractNumId="4" w15:restartNumberingAfterBreak="0">
+  <w:abstractNum w:abstractNumId="5" w15:restartNumberingAfterBreak="0">
+    <w:nsid w:val="561E09B8"/>
+    <w:multiLevelType w:val="hybridMultilevel"/>
+    <w:tmpl w:val="FC7CD60E"/>
+    <w:lvl w:ilvl="0" w:tplc="D458E2F8">
+      <w:numFmt w:val="bullet"/>
+      <w:lvlText w:val="-"/>
+      <w:lvlJc w:val="left"/>
+      <w:pPr>
+        <w:ind w:left="720" w:hanging="360"/>
+      </w:pPr>
+      <w:rPr>
+        <w:rFonts w:ascii="Nexa-Bold" w:eastAsiaTheme="minorHAnsi" w:hAnsi="Nexa-Bold" w:cstheme="minorBidi" w:hint="default"/>
+      </w:rPr>
+    </w:lvl>
+    <w:lvl w:ilvl="1" w:tplc="40090003" w:tentative="1">
+      <w:start w:val="1"/>
+      <w:numFmt w:val="bullet"/>
+      <w:lvlText w:val="o"/>
+      <w:lvlJc w:val="left"/>
+      <w:pPr>
+        <w:ind w:left="1440" w:hanging="360"/>
+      </w:pPr>
+      <w:rPr>
+        <w:rFonts w:ascii="Courier New" w:hAnsi="Courier New" w:cs="Courier New" w:hint="default"/>
+      </w:rPr>
+    </w:lvl>
+    <w:lvl w:ilvl="2" w:tplc="40090005" w:tentative="1">
+      <w:start w:val="1"/>
+      <w:numFmt w:val="bullet"/>
+      <w:lvlText w:val=""/>
+      <w:lvlJc w:val="left"/>
+      <w:pPr>
+        <w:ind w:left="2160" w:hanging="360"/>
+      </w:pPr>
+      <w:rPr>
+        <w:rFonts w:ascii="Wingdings" w:hAnsi="Wingdings" w:hint="default"/>
+      </w:rPr>
+    </w:lvl>
+    <w:lvl w:ilvl="3" w:tplc="40090001" w:tentative="1">
+      <w:start w:val="1"/>
+      <w:numFmt w:val="bullet"/>
+      <w:lvlText w:val=""/>
+      <w:lvlJc w:val="left"/>
+      <w:pPr>
+        <w:ind w:left="2880" w:hanging="360"/>
+      </w:pPr>
+      <w:rPr>
+        <w:rFonts w:ascii="Symbol" w:hAnsi="Symbol" w:hint="default"/>
+      </w:rPr>
+    </w:lvl>
+    <w:lvl w:ilvl="4" w:tplc="40090003" w:tentative="1">
+      <w:start w:val="1"/>
+      <w:numFmt w:val="bullet"/>
+      <w:lvlText w:val="o"/>
+      <w:lvlJc w:val="left"/>
+      <w:pPr>
+        <w:ind w:left="3600" w:hanging="360"/>
+      </w:pPr>
+      <w:rPr>
+        <w:rFonts w:ascii="Courier New" w:hAnsi="Courier New" w:cs="Courier New" w:hint="default"/>
+      </w:rPr>
+    </w:lvl>
+    <w:lvl w:ilvl="5" w:tplc="40090005" w:tentative="1">
+      <w:start w:val="1"/>
+      <w:numFmt w:val="bullet"/>
+      <w:lvlText w:val=""/>
+      <w:lvlJc w:val="left"/>
+      <w:pPr>
+        <w:ind w:left="4320" w:hanging="360"/>
+      </w:pPr>
+      <w:rPr>
+        <w:rFonts w:ascii="Wingdings" w:hAnsi="Wingdings" w:hint="default"/>
+      </w:rPr>
+    </w:lvl>
+    <w:lvl w:ilvl="6" w:tplc="40090001" w:tentative="1">
+      <w:start w:val="1"/>
+      <w:numFmt w:val="bullet"/>
+      <w:lvlText w:val=""/>
+      <w:lvlJc w:val="left"/>
+      <w:pPr>
+        <w:ind w:left="5040" w:hanging="360"/>
+      </w:pPr>
+      <w:rPr>
+        <w:rFonts w:ascii="Symbol" w:hAnsi="Symbol" w:hint="default"/>
+      </w:rPr>
+    </w:lvl>
+    <w:lvl w:ilvl="7" w:tplc="40090003" w:tentative="1">
+      <w:start w:val="1"/>
+      <w:numFmt w:val="bullet"/>
+      <w:lvlText w:val="o"/>
+      <w:lvlJc w:val="left"/>
+      <w:pPr>
+        <w:ind w:left="5760" w:hanging="360"/>
+      </w:pPr>
+      <w:rPr>
+        <w:rFonts w:ascii="Courier New" w:hAnsi="Courier New" w:cs="Courier New" w:hint="default"/>
+      </w:rPr>
+    </w:lvl>
+    <w:lvl w:ilvl="8" w:tplc="40090005" w:tentative="1">
+      <w:start w:val="1"/>
+      <w:numFmt w:val="bullet"/>
+      <w:lvlText w:val=""/>
+      <w:lvlJc w:val="left"/>
+      <w:pPr>
+        <w:ind w:left="6480" w:hanging="360"/>
+      </w:pPr>
+      <w:rPr>
+        <w:rFonts w:ascii="Wingdings" w:hAnsi="Wingdings" w:hint="default"/>
+      </w:rPr>
+    </w:lvl>
+  </w:abstractNum>
+  <w:abstractNum w:abstractNumId="6" w15:restartNumberingAfterBreak="0">
     <w:nsid w:val="5F84207B"/>
     <w:multiLevelType w:val="hybridMultilevel"/>
     <w:tmpl w:val="104800A8"/>
@@ -6817,7 +7495,232 @@
       </w:rPr>
     </w:lvl>
   </w:abstractNum>
-  <w:abstractNum w:abstractNumId="5" w15:restartNumberingAfterBreak="0">
+  <w:abstractNum w:abstractNumId="7" w15:restartNumberingAfterBreak="0">
+    <w:nsid w:val="6B9E5C1D"/>
+    <w:multiLevelType w:val="hybridMultilevel"/>
+    <w:tmpl w:val="9FC023A4"/>
+    <w:lvl w:ilvl="0" w:tplc="16A4D80A">
+      <w:numFmt w:val="bullet"/>
+      <w:lvlText w:val="-"/>
+      <w:lvlJc w:val="left"/>
+      <w:pPr>
+        <w:ind w:left="720" w:hanging="360"/>
+      </w:pPr>
+      <w:rPr>
+        <w:rFonts w:ascii="Nexa-Bold" w:eastAsiaTheme="minorHAnsi" w:hAnsi="Nexa-Bold" w:cstheme="minorBidi" w:hint="default"/>
+        <w:color w:val="FF0000"/>
+      </w:rPr>
+    </w:lvl>
+    <w:lvl w:ilvl="1" w:tplc="40090003" w:tentative="1">
+      <w:start w:val="1"/>
+      <w:numFmt w:val="bullet"/>
+      <w:lvlText w:val="o"/>
+      <w:lvlJc w:val="left"/>
+      <w:pPr>
+        <w:ind w:left="1440" w:hanging="360"/>
+      </w:pPr>
+      <w:rPr>
+        <w:rFonts w:ascii="Courier New" w:hAnsi="Courier New" w:cs="Courier New" w:hint="default"/>
+      </w:rPr>
+    </w:lvl>
+    <w:lvl w:ilvl="2" w:tplc="40090005" w:tentative="1">
+      <w:start w:val="1"/>
+      <w:numFmt w:val="bullet"/>
+      <w:lvlText w:val=""/>
+      <w:lvlJc w:val="left"/>
+      <w:pPr>
+        <w:ind w:left="2160" w:hanging="360"/>
+      </w:pPr>
+      <w:rPr>
+        <w:rFonts w:ascii="Wingdings" w:hAnsi="Wingdings" w:hint="default"/>
+      </w:rPr>
+    </w:lvl>
+    <w:lvl w:ilvl="3" w:tplc="40090001" w:tentative="1">
+      <w:start w:val="1"/>
+      <w:numFmt w:val="bullet"/>
+      <w:lvlText w:val=""/>
+      <w:lvlJc w:val="left"/>
+      <w:pPr>
+        <w:ind w:left="2880" w:hanging="360"/>
+      </w:pPr>
+      <w:rPr>
+        <w:rFonts w:ascii="Symbol" w:hAnsi="Symbol" w:hint="default"/>
+      </w:rPr>
+    </w:lvl>
+    <w:lvl w:ilvl="4" w:tplc="40090003" w:tentative="1">
+      <w:start w:val="1"/>
+      <w:numFmt w:val="bullet"/>
+      <w:lvlText w:val="o"/>
+      <w:lvlJc w:val="left"/>
+      <w:pPr>
+        <w:ind w:left="3600" w:hanging="360"/>
+      </w:pPr>
+      <w:rPr>
+        <w:rFonts w:ascii="Courier New" w:hAnsi="Courier New" w:cs="Courier New" w:hint="default"/>
+      </w:rPr>
+    </w:lvl>
+    <w:lvl w:ilvl="5" w:tplc="40090005" w:tentative="1">
+      <w:start w:val="1"/>
+      <w:numFmt w:val="bullet"/>
+      <w:lvlText w:val=""/>
+      <w:lvlJc w:val="left"/>
+      <w:pPr>
+        <w:ind w:left="4320" w:hanging="360"/>
+      </w:pPr>
+      <w:rPr>
+        <w:rFonts w:ascii="Wingdings" w:hAnsi="Wingdings" w:hint="default"/>
+      </w:rPr>
+    </w:lvl>
+    <w:lvl w:ilvl="6" w:tplc="40090001" w:tentative="1">
+      <w:start w:val="1"/>
+      <w:numFmt w:val="bullet"/>
+      <w:lvlText w:val=""/>
+      <w:lvlJc w:val="left"/>
+      <w:pPr>
+        <w:ind w:left="5040" w:hanging="360"/>
+      </w:pPr>
+      <w:rPr>
+        <w:rFonts w:ascii="Symbol" w:hAnsi="Symbol" w:hint="default"/>
+      </w:rPr>
+    </w:lvl>
+    <w:lvl w:ilvl="7" w:tplc="40090003" w:tentative="1">
+      <w:start w:val="1"/>
+      <w:numFmt w:val="bullet"/>
+      <w:lvlText w:val="o"/>
+      <w:lvlJc w:val="left"/>
+      <w:pPr>
+        <w:ind w:left="5760" w:hanging="360"/>
+      </w:pPr>
+      <w:rPr>
+        <w:rFonts w:ascii="Courier New" w:hAnsi="Courier New" w:cs="Courier New" w:hint="default"/>
+      </w:rPr>
+    </w:lvl>
+    <w:lvl w:ilvl="8" w:tplc="40090005" w:tentative="1">
+      <w:start w:val="1"/>
+      <w:numFmt w:val="bullet"/>
+      <w:lvlText w:val=""/>
+      <w:lvlJc w:val="left"/>
+      <w:pPr>
+        <w:ind w:left="6480" w:hanging="360"/>
+      </w:pPr>
+      <w:rPr>
+        <w:rFonts w:ascii="Wingdings" w:hAnsi="Wingdings" w:hint="default"/>
+      </w:rPr>
+    </w:lvl>
+  </w:abstractNum>
+  <w:abstractNum w:abstractNumId="8" w15:restartNumberingAfterBreak="0">
+    <w:nsid w:val="740540CC"/>
+    <w:multiLevelType w:val="hybridMultilevel"/>
+    <w:tmpl w:val="51E8C11C"/>
+    <w:lvl w:ilvl="0" w:tplc="D0BC4910">
+      <w:numFmt w:val="bullet"/>
+      <w:lvlText w:val="-"/>
+      <w:lvlJc w:val="left"/>
+      <w:pPr>
+        <w:ind w:left="720" w:hanging="360"/>
+      </w:pPr>
+      <w:rPr>
+        <w:rFonts w:ascii="Nexa-Bold" w:eastAsiaTheme="minorHAnsi" w:hAnsi="Nexa-Bold" w:cstheme="minorBidi" w:hint="default"/>
+      </w:rPr>
+    </w:lvl>
+    <w:lvl w:ilvl="1" w:tplc="40090003" w:tentative="1">
+      <w:start w:val="1"/>
+      <w:numFmt w:val="bullet"/>
+      <w:lvlText w:val="o"/>
+      <w:lvlJc w:val="left"/>
+      <w:pPr>
+        <w:ind w:left="1440" w:hanging="360"/>
+      </w:pPr>
+      <w:rPr>
+        <w:rFonts w:ascii="Courier New" w:hAnsi="Courier New" w:cs="Courier New" w:hint="default"/>
+      </w:rPr>
+    </w:lvl>
+    <w:lvl w:ilvl="2" w:tplc="40090005" w:tentative="1">
+      <w:start w:val="1"/>
+      <w:numFmt w:val="bullet"/>
+      <w:lvlText w:val=""/>
+      <w:lvlJc w:val="left"/>
+      <w:pPr>
+        <w:ind w:left="2160" w:hanging="360"/>
+      </w:pPr>
+      <w:rPr>
+        <w:rFonts w:ascii="Wingdings" w:hAnsi="Wingdings" w:hint="default"/>
+      </w:rPr>
+    </w:lvl>
+    <w:lvl w:ilvl="3" w:tplc="40090001" w:tentative="1">
+      <w:start w:val="1"/>
+      <w:numFmt w:val="bullet"/>
+      <w:lvlText w:val=""/>
+      <w:lvlJc w:val="left"/>
+      <w:pPr>
+        <w:ind w:left="2880" w:hanging="360"/>
+      </w:pPr>
+      <w:rPr>
+        <w:rFonts w:ascii="Symbol" w:hAnsi="Symbol" w:hint="default"/>
+      </w:rPr>
+    </w:lvl>
+    <w:lvl w:ilvl="4" w:tplc="40090003" w:tentative="1">
+      <w:start w:val="1"/>
+      <w:numFmt w:val="bullet"/>
+      <w:lvlText w:val="o"/>
+      <w:lvlJc w:val="left"/>
+      <w:pPr>
+        <w:ind w:left="3600" w:hanging="360"/>
+      </w:pPr>
+      <w:rPr>
+        <w:rFonts w:ascii="Courier New" w:hAnsi="Courier New" w:cs="Courier New" w:hint="default"/>
+      </w:rPr>
+    </w:lvl>
+    <w:lvl w:ilvl="5" w:tplc="40090005" w:tentative="1">
+      <w:start w:val="1"/>
+      <w:numFmt w:val="bullet"/>
+      <w:lvlText w:val=""/>
+      <w:lvlJc w:val="left"/>
+      <w:pPr>
+        <w:ind w:left="4320" w:hanging="360"/>
+      </w:pPr>
+      <w:rPr>
+        <w:rFonts w:ascii="Wingdings" w:hAnsi="Wingdings" w:hint="default"/>
+      </w:rPr>
+    </w:lvl>
+    <w:lvl w:ilvl="6" w:tplc="40090001" w:tentative="1">
+      <w:start w:val="1"/>
+      <w:numFmt w:val="bullet"/>
+      <w:lvlText w:val=""/>
+      <w:lvlJc w:val="left"/>
+      <w:pPr>
+        <w:ind w:left="5040" w:hanging="360"/>
+      </w:pPr>
+      <w:rPr>
+        <w:rFonts w:ascii="Symbol" w:hAnsi="Symbol" w:hint="default"/>
+      </w:rPr>
+    </w:lvl>
+    <w:lvl w:ilvl="7" w:tplc="40090003" w:tentative="1">
+      <w:start w:val="1"/>
+      <w:numFmt w:val="bullet"/>
+      <w:lvlText w:val="o"/>
+      <w:lvlJc w:val="left"/>
+      <w:pPr>
+        <w:ind w:left="5760" w:hanging="360"/>
+      </w:pPr>
+      <w:rPr>
+        <w:rFonts w:ascii="Courier New" w:hAnsi="Courier New" w:cs="Courier New" w:hint="default"/>
+      </w:rPr>
+    </w:lvl>
+    <w:lvl w:ilvl="8" w:tplc="40090005" w:tentative="1">
+      <w:start w:val="1"/>
+      <w:numFmt w:val="bullet"/>
+      <w:lvlText w:val=""/>
+      <w:lvlJc w:val="left"/>
+      <w:pPr>
+        <w:ind w:left="6480" w:hanging="360"/>
+      </w:pPr>
+      <w:rPr>
+        <w:rFonts w:ascii="Wingdings" w:hAnsi="Wingdings" w:hint="default"/>
+      </w:rPr>
+    </w:lvl>
+  </w:abstractNum>
+  <w:abstractNum w:abstractNumId="9" w15:restartNumberingAfterBreak="0">
     <w:nsid w:val="77BD5F0A"/>
     <w:multiLevelType w:val="hybridMultilevel"/>
     <w:tmpl w:val="4DBCA176"/>
@@ -6906,7 +7809,7 @@
       </w:pPr>
     </w:lvl>
   </w:abstractNum>
-  <w:abstractNum w:abstractNumId="6" w15:restartNumberingAfterBreak="0">
+  <w:abstractNum w:abstractNumId="10" w15:restartNumberingAfterBreak="0">
     <w:nsid w:val="7B1B104E"/>
     <w:multiLevelType w:val="hybridMultilevel"/>
     <w:tmpl w:val="4BF425F8"/>
@@ -7019,7 +7922,7 @@
       </w:rPr>
     </w:lvl>
   </w:abstractNum>
-  <w:abstractNum w:abstractNumId="7" w15:restartNumberingAfterBreak="0">
+  <w:abstractNum w:abstractNumId="11" w15:restartNumberingAfterBreak="0">
     <w:nsid w:val="7C2144A0"/>
     <w:multiLevelType w:val="hybridMultilevel"/>
     <w:tmpl w:val="C31CB8F4"/>
@@ -7133,28 +8036,40 @@
     </w:lvl>
   </w:abstractNum>
   <w:num w:numId="1" w16cid:durableId="279798987">
-    <w:abstractNumId w:val="6"/>
+    <w:abstractNumId w:val="10"/>
   </w:num>
   <w:num w:numId="2" w16cid:durableId="1514494567">
-    <w:abstractNumId w:val="3"/>
+    <w:abstractNumId w:val="4"/>
   </w:num>
   <w:num w:numId="3" w16cid:durableId="770904678">
     <w:abstractNumId w:val="1"/>
   </w:num>
   <w:num w:numId="4" w16cid:durableId="1527987491">
-    <w:abstractNumId w:val="5"/>
+    <w:abstractNumId w:val="9"/>
   </w:num>
   <w:num w:numId="5" w16cid:durableId="1299721827">
     <w:abstractNumId w:val="0"/>
   </w:num>
   <w:num w:numId="6" w16cid:durableId="1307006128">
-    <w:abstractNumId w:val="2"/>
+    <w:abstractNumId w:val="3"/>
   </w:num>
   <w:num w:numId="7" w16cid:durableId="92438039">
+    <w:abstractNumId w:val="11"/>
+  </w:num>
+  <w:num w:numId="8" w16cid:durableId="2129083438">
+    <w:abstractNumId w:val="6"/>
+  </w:num>
+  <w:num w:numId="9" w16cid:durableId="1704284431">
+    <w:abstractNumId w:val="8"/>
+  </w:num>
+  <w:num w:numId="10" w16cid:durableId="609319676">
+    <w:abstractNumId w:val="5"/>
+  </w:num>
+  <w:num w:numId="11" w16cid:durableId="139688090">
     <w:abstractNumId w:val="7"/>
   </w:num>
-  <w:num w:numId="8" w16cid:durableId="2129083438">
-    <w:abstractNumId w:val="4"/>
+  <w:num w:numId="12" w16cid:durableId="1777602373">
+    <w:abstractNumId w:val="2"/>
   </w:num>
 </w:numbering>
 </file>

</xml_diff>